<commit_message>
Remove all blue text from main text
</commit_message>
<xml_diff>
--- a/resisting-rhythm-draft_main.docx
+++ b/resisting-rhythm-draft_main.docx
@@ -1771,7 +1771,6 @@
           <w:i w:val="0"/>
           <w:smallCaps w:val="0"/>
           <w:strike w:val="0"/>
-          <w:color w:val="000000"/>
           <w:sz w:val="24"/>
           <w:szCs w:val="24"/>
           <w:u w:val="none"/>
@@ -1830,7 +1829,6 @@
             <w:i w:val="0"/>
             <w:smallCaps w:val="0"/>
             <w:strike w:val="0"/>
-            <w:color w:val="4f81bd"/>
             <w:sz w:val="24"/>
             <w:szCs w:val="24"/>
             <w:u w:val="none"/>
@@ -3949,12 +3947,12 @@
           <wp:inline distB="0" distT="0" distL="114300" distR="114300">
             <wp:extent cx="5334000" cy="2000250"/>
             <wp:effectExtent b="0" l="0" r="0" t="0"/>
-            <wp:docPr descr="[fig:f2] The effect of oscillatory modulation on synchrony–which is measured using the Kappa correlation (Eq [eq:kappa])–and excitability, measured by the population firing rate. Tonic oscillations are shown in grey and black. Bursts are shown in light and dark yellow. a.-b. Increases in tonic modulation strength, without homeostasis. This is our reference condition. Top panel (a.) is the observed population firing rate averaged over the 0.5 second stimulus. Bottom (b.) is synchrony over the same period. c.-d. Same experiment as a-b but with Calcium-mediated homeostasis, showing how homeostasis with tonic AMPA oscillations reduces population firing and synchrony. e.-f. Burst modulation, presented during the stimulus period (4 cycles of oscillation, onset time: 19.5 s). g. Change in excitability between bursts and tonic rhythms for all oscillation firing rates. Asterisks denote a significant difference using the Wilcoxon rank sum test (W = 1886.5, p &lt; 2.2e-16). The frequency of the oscillatory rhythm was fixed at f = 8 in all models." id="4" name="image4.png"/>
+            <wp:docPr descr="[fig:f2] The effect of oscillatory modulation on synchrony–which is measured using the Kappa correlation (Eq [eq:kappa])–and excitability, measured by the population firing rate. Tonic oscillations are shown in grey and black. Bursts are shown in light and dark yellow. a.-b. Increases in tonic modulation strength, without homeostasis. This is our reference condition. Top panel (a.) is the observed population firing rate averaged over the 0.5 second stimulus. Bottom (b.) is synchrony over the same period. c.-d. Same experiment as a-b but with Calcium-mediated homeostasis, showing how homeostasis with tonic AMPA oscillations reduces population firing and synchrony. e.-f. Burst modulation, presented during the stimulus period (4 cycles of oscillation, onset time: 19.5 s). g. Change in excitability between bursts and tonic rhythms for all oscillation firing rates. Asterisks denote a significant difference using the Wilcoxon rank sum test (W = 1886.5, p &lt; 2.2e-16). The frequency of the oscillatory rhythm was fixed at f = 8 in all models." id="4" name="image5.png"/>
             <a:graphic>
               <a:graphicData uri="http://schemas.openxmlformats.org/drawingml/2006/picture">
                 <pic:pic>
                   <pic:nvPicPr>
-                    <pic:cNvPr descr="[fig:f2] The effect of oscillatory modulation on synchrony–which is measured using the Kappa correlation (Eq [eq:kappa])–and excitability, measured by the population firing rate. Tonic oscillations are shown in grey and black. Bursts are shown in light and dark yellow. a.-b. Increases in tonic modulation strength, without homeostasis. This is our reference condition. Top panel (a.) is the observed population firing rate averaged over the 0.5 second stimulus. Bottom (b.) is synchrony over the same period. c.-d. Same experiment as a-b but with Calcium-mediated homeostasis, showing how homeostasis with tonic AMPA oscillations reduces population firing and synchrony. e.-f. Burst modulation, presented during the stimulus period (4 cycles of oscillation, onset time: 19.5 s). g. Change in excitability between bursts and tonic rhythms for all oscillation firing rates. Asterisks denote a significant difference using the Wilcoxon rank sum test (W = 1886.5, p &lt; 2.2e-16). The frequency of the oscillatory rhythm was fixed at f = 8 in all models." id="0" name="image4.png"/>
+                    <pic:cNvPr descr="[fig:f2] The effect of oscillatory modulation on synchrony–which is measured using the Kappa correlation (Eq [eq:kappa])–and excitability, measured by the population firing rate. Tonic oscillations are shown in grey and black. Bursts are shown in light and dark yellow. a.-b. Increases in tonic modulation strength, without homeostasis. This is our reference condition. Top panel (a.) is the observed population firing rate averaged over the 0.5 second stimulus. Bottom (b.) is synchrony over the same period. c.-d. Same experiment as a-b but with Calcium-mediated homeostasis, showing how homeostasis with tonic AMPA oscillations reduces population firing and synchrony. e.-f. Burst modulation, presented during the stimulus period (4 cycles of oscillation, onset time: 19.5 s). g. Change in excitability between bursts and tonic rhythms for all oscillation firing rates. Asterisks denote a significant difference using the Wilcoxon rank sum test (W = 1886.5, p &lt; 2.2e-16). The frequency of the oscillatory rhythm was fixed at f = 8 in all models." id="0" name="image5.png"/>
                     <pic:cNvPicPr preferRelativeResize="0"/>
                   </pic:nvPicPr>
                   <pic:blipFill>
@@ -6159,12 +6157,12 @@
           <wp:inline distB="0" distT="0" distL="114300" distR="114300">
             <wp:extent cx="5334000" cy="3840480"/>
             <wp:effectExtent b="0" l="0" r="0" t="0"/>
-            <wp:docPr descr="[fig:f5] Control experiments. a. Population firing rate for different levels of target [Ca] (colors). All values are referenced to a no-modulation control. b. Change in population synchrony for different levels of target [Ca] (colors). All values are referenced to a no-modulation control. c. Change in population rate as the oscillation duration approaches a more realistic \tau_h, the half-life of the homeostasis dynamics (Eq. [eq:dgdt]). In this control experiment we used a more biologically realistic \tau_h of 600 s (or 10 minutes). All other simulations in the report use a \tau_h of 4 seconds, which is well below most reports of this value in real systems. However in choosing such as small value we follow the majority of the homeostasis modeling literature (for more on this see the Discussion). d.-e. The effect of frequency drift (see legend) on homeostasis with tonic AMPAergic modulation. f.-g. The effect of altering the leak conductance (g_L) on homeostasis with tonic AMPAergic modulation. " id="5" name="image5.png"/>
+            <wp:docPr descr="[fig:f5] Control experiments. a. Population firing rate for different levels of target [Ca] (colors). All values are referenced to a no-modulation control. b. Change in population synchrony for different levels of target [Ca] (colors). All values are referenced to a no-modulation control. c. Change in population rate as the oscillation duration approaches a more realistic \tau_h, the half-life of the homeostasis dynamics (Eq. [eq:dgdt]). In this control experiment we used a more biologically realistic \tau_h of 600 s (or 10 minutes). All other simulations in the report use a \tau_h of 4 seconds, which is well below most reports of this value in real systems. However in choosing such as small value we follow the majority of the homeostasis modeling literature (for more on this see the Discussion). d.-e. The effect of frequency drift (see legend) on homeostasis with tonic AMPAergic modulation. f.-g. The effect of altering the leak conductance (g_L) on homeostasis with tonic AMPAergic modulation. " id="5" name="image4.png"/>
             <a:graphic>
               <a:graphicData uri="http://schemas.openxmlformats.org/drawingml/2006/picture">
                 <pic:pic>
                   <pic:nvPicPr>
-                    <pic:cNvPr descr="[fig:f5] Control experiments. a. Population firing rate for different levels of target [Ca] (colors). All values are referenced to a no-modulation control. b. Change in population synchrony for different levels of target [Ca] (colors). All values are referenced to a no-modulation control. c. Change in population rate as the oscillation duration approaches a more realistic \tau_h, the half-life of the homeostasis dynamics (Eq. [eq:dgdt]). In this control experiment we used a more biologically realistic \tau_h of 600 s (or 10 minutes). All other simulations in the report use a \tau_h of 4 seconds, which is well below most reports of this value in real systems. However in choosing such as small value we follow the majority of the homeostasis modeling literature (for more on this see the Discussion). d.-e. The effect of frequency drift (see legend) on homeostasis with tonic AMPAergic modulation. f.-g. The effect of altering the leak conductance (g_L) on homeostasis with tonic AMPAergic modulation. " id="0" name="image5.png"/>
+                    <pic:cNvPr descr="[fig:f5] Control experiments. a. Population firing rate for different levels of target [Ca] (colors). All values are referenced to a no-modulation control. b. Change in population synchrony for different levels of target [Ca] (colors). All values are referenced to a no-modulation control. c. Change in population rate as the oscillation duration approaches a more realistic \tau_h, the half-life of the homeostasis dynamics (Eq. [eq:dgdt]). In this control experiment we used a more biologically realistic \tau_h of 600 s (or 10 minutes). All other simulations in the report use a \tau_h of 4 seconds, which is well below most reports of this value in real systems. However in choosing such as small value we follow the majority of the homeostasis modeling literature (for more on this see the Discussion). d.-e. The effect of frequency drift (see legend) on homeostasis with tonic AMPAergic modulation. f.-g. The effect of altering the leak conductance (g_L) on homeostasis with tonic AMPAergic modulation. " id="0" name="image4.png"/>
                     <pic:cNvPicPr preferRelativeResize="0"/>
                   </pic:nvPicPr>
                   <pic:blipFill>
@@ -22924,7 +22922,6 @@
           <w:i w:val="0"/>
           <w:smallCaps w:val="0"/>
           <w:strike w:val="0"/>
-          <w:color w:val="000000"/>
           <w:sz w:val="24"/>
           <w:szCs w:val="24"/>
           <w:u w:val="none"/>
@@ -22983,7 +22980,6 @@
             <w:i w:val="0"/>
             <w:smallCaps w:val="0"/>
             <w:strike w:val="0"/>
-            <w:color w:val="4f81bd"/>
             <w:sz w:val="24"/>
             <w:szCs w:val="24"/>
             <w:u w:val="none"/>
@@ -22999,7 +22995,6 @@
           <w:i w:val="0"/>
           <w:smallCaps w:val="0"/>
           <w:strike w:val="0"/>
-          <w:color w:val="000000"/>
           <w:sz w:val="24"/>
           <w:szCs w:val="24"/>
           <w:u w:val="none"/>
@@ -23030,7 +23025,6 @@
           <w:i w:val="0"/>
           <w:smallCaps w:val="0"/>
           <w:strike w:val="0"/>
-          <w:color w:val="000000"/>
           <w:sz w:val="24"/>
           <w:szCs w:val="24"/>
           <w:u w:val="none"/>
@@ -23089,7 +23083,6 @@
             <w:i w:val="0"/>
             <w:smallCaps w:val="0"/>
             <w:strike w:val="0"/>
-            <w:color w:val="4f81bd"/>
             <w:sz w:val="24"/>
             <w:szCs w:val="24"/>
             <w:u w:val="none"/>
@@ -23105,7 +23098,6 @@
           <w:i w:val="0"/>
           <w:smallCaps w:val="0"/>
           <w:strike w:val="0"/>
-          <w:color w:val="000000"/>
           <w:sz w:val="24"/>
           <w:szCs w:val="24"/>
           <w:u w:val="none"/>
@@ -23136,7 +23128,6 @@
           <w:i w:val="0"/>
           <w:smallCaps w:val="0"/>
           <w:strike w:val="0"/>
-          <w:color w:val="000000"/>
           <w:sz w:val="24"/>
           <w:szCs w:val="24"/>
           <w:u w:val="none"/>
@@ -23195,7 +23186,6 @@
             <w:i w:val="0"/>
             <w:smallCaps w:val="0"/>
             <w:strike w:val="0"/>
-            <w:color w:val="4f81bd"/>
             <w:sz w:val="24"/>
             <w:szCs w:val="24"/>
             <w:u w:val="none"/>
@@ -23211,7 +23201,6 @@
           <w:i w:val="0"/>
           <w:smallCaps w:val="0"/>
           <w:strike w:val="0"/>
-          <w:color w:val="000000"/>
           <w:sz w:val="24"/>
           <w:szCs w:val="24"/>
           <w:u w:val="none"/>
@@ -23242,7 +23231,6 @@
           <w:i w:val="0"/>
           <w:smallCaps w:val="0"/>
           <w:strike w:val="0"/>
-          <w:color w:val="000000"/>
           <w:sz w:val="24"/>
           <w:szCs w:val="24"/>
           <w:u w:val="none"/>
@@ -23301,7 +23289,6 @@
             <w:i w:val="0"/>
             <w:smallCaps w:val="0"/>
             <w:strike w:val="0"/>
-            <w:color w:val="4f81bd"/>
             <w:sz w:val="24"/>
             <w:szCs w:val="24"/>
             <w:u w:val="none"/>
@@ -23317,7 +23304,6 @@
           <w:i w:val="0"/>
           <w:smallCaps w:val="0"/>
           <w:strike w:val="0"/>
-          <w:color w:val="000000"/>
           <w:sz w:val="24"/>
           <w:szCs w:val="24"/>
           <w:u w:val="none"/>
@@ -23348,7 +23334,6 @@
           <w:i w:val="0"/>
           <w:smallCaps w:val="0"/>
           <w:strike w:val="0"/>
-          <w:color w:val="000000"/>
           <w:sz w:val="24"/>
           <w:szCs w:val="24"/>
           <w:u w:val="none"/>
@@ -23407,7 +23392,6 @@
             <w:i w:val="0"/>
             <w:smallCaps w:val="0"/>
             <w:strike w:val="0"/>
-            <w:color w:val="4f81bd"/>
             <w:sz w:val="24"/>
             <w:szCs w:val="24"/>
             <w:u w:val="none"/>
@@ -23423,7 +23407,6 @@
           <w:i w:val="0"/>
           <w:smallCaps w:val="0"/>
           <w:strike w:val="0"/>
-          <w:color w:val="000000"/>
           <w:sz w:val="24"/>
           <w:szCs w:val="24"/>
           <w:u w:val="none"/>
@@ -23454,7 +23437,6 @@
           <w:i w:val="0"/>
           <w:smallCaps w:val="0"/>
           <w:strike w:val="0"/>
-          <w:color w:val="000000"/>
           <w:sz w:val="24"/>
           <w:szCs w:val="24"/>
           <w:u w:val="none"/>
@@ -23513,7 +23495,6 @@
             <w:i w:val="0"/>
             <w:smallCaps w:val="0"/>
             <w:strike w:val="0"/>
-            <w:color w:val="4f81bd"/>
             <w:sz w:val="24"/>
             <w:szCs w:val="24"/>
             <w:u w:val="none"/>
@@ -23529,7 +23510,6 @@
           <w:i w:val="0"/>
           <w:smallCaps w:val="0"/>
           <w:strike w:val="0"/>
-          <w:color w:val="000000"/>
           <w:sz w:val="24"/>
           <w:szCs w:val="24"/>
           <w:u w:val="none"/>
@@ -23560,7 +23540,6 @@
           <w:i w:val="0"/>
           <w:smallCaps w:val="0"/>
           <w:strike w:val="0"/>
-          <w:color w:val="000000"/>
           <w:sz w:val="24"/>
           <w:szCs w:val="24"/>
           <w:u w:val="none"/>
@@ -23619,7 +23598,6 @@
             <w:i w:val="0"/>
             <w:smallCaps w:val="0"/>
             <w:strike w:val="0"/>
-            <w:color w:val="4f81bd"/>
             <w:sz w:val="24"/>
             <w:szCs w:val="24"/>
             <w:u w:val="none"/>
@@ -23635,7 +23613,6 @@
           <w:i w:val="0"/>
           <w:smallCaps w:val="0"/>
           <w:strike w:val="0"/>
-          <w:color w:val="000000"/>
           <w:sz w:val="24"/>
           <w:szCs w:val="24"/>
           <w:u w:val="none"/>
@@ -23666,7 +23643,6 @@
           <w:i w:val="0"/>
           <w:smallCaps w:val="0"/>
           <w:strike w:val="0"/>
-          <w:color w:val="000000"/>
           <w:sz w:val="24"/>
           <w:szCs w:val="24"/>
           <w:u w:val="none"/>
@@ -23725,7 +23701,6 @@
             <w:i w:val="0"/>
             <w:smallCaps w:val="0"/>
             <w:strike w:val="0"/>
-            <w:color w:val="4f81bd"/>
             <w:sz w:val="24"/>
             <w:szCs w:val="24"/>
             <w:u w:val="none"/>
@@ -23741,7 +23716,6 @@
           <w:i w:val="0"/>
           <w:smallCaps w:val="0"/>
           <w:strike w:val="0"/>
-          <w:color w:val="000000"/>
           <w:sz w:val="24"/>
           <w:szCs w:val="24"/>
           <w:u w:val="none"/>
@@ -23772,7 +23746,6 @@
           <w:i w:val="0"/>
           <w:smallCaps w:val="0"/>
           <w:strike w:val="0"/>
-          <w:color w:val="000000"/>
           <w:sz w:val="24"/>
           <w:szCs w:val="24"/>
           <w:u w:val="none"/>
@@ -23831,7 +23804,6 @@
             <w:i w:val="0"/>
             <w:smallCaps w:val="0"/>
             <w:strike w:val="0"/>
-            <w:color w:val="4f81bd"/>
             <w:sz w:val="24"/>
             <w:szCs w:val="24"/>
             <w:u w:val="none"/>
@@ -23847,7 +23819,6 @@
           <w:i w:val="0"/>
           <w:smallCaps w:val="0"/>
           <w:strike w:val="0"/>
-          <w:color w:val="000000"/>
           <w:sz w:val="24"/>
           <w:szCs w:val="24"/>
           <w:u w:val="none"/>
@@ -23878,7 +23849,6 @@
           <w:i w:val="0"/>
           <w:smallCaps w:val="0"/>
           <w:strike w:val="0"/>
-          <w:color w:val="000000"/>
           <w:sz w:val="24"/>
           <w:szCs w:val="24"/>
           <w:u w:val="none"/>
@@ -23907,7 +23877,6 @@
             <w:i w:val="0"/>
             <w:smallCaps w:val="0"/>
             <w:strike w:val="0"/>
-            <w:color w:val="4f81bd"/>
             <w:sz w:val="24"/>
             <w:szCs w:val="24"/>
             <w:u w:val="none"/>
@@ -23923,7 +23892,6 @@
           <w:i w:val="0"/>
           <w:smallCaps w:val="0"/>
           <w:strike w:val="0"/>
-          <w:color w:val="000000"/>
           <w:sz w:val="24"/>
           <w:szCs w:val="24"/>
           <w:u w:val="none"/>
@@ -23964,18 +23932,24 @@
       </w:pPr>
       <w:r>
         <w:rPr>
-          <w:i w:val="0"/>
-          <w:smallCaps w:val="0"/>
-          <w:strike w:val="0"/>
-          <w:color w:val="000000"/>
-          <w:sz w:val="24"/>
-          <w:szCs w:val="24"/>
-          <w:u w:val="none"/>
-          <w:shd w:fill="auto" w:val="clear"/>
-          <w:vertAlign w:val="baseline"/>
-          <w:rtl w:val="0"/>
-        </w:rPr>
-        <w:t xml:space="preserve">———. 2019. “Cycle-by-Cycle Analysis of Neural Oscillations.” </w:t>
+          <w:rtl w:val="0"/>
+        </w:rPr>
+        <w:t xml:space="preserve">Cole, Scott, and Bradley Voytek.</w:t>
+      </w:r>
+      <w:r>
+        <w:rPr>
+          <w:i w:val="0"/>
+          <w:smallCaps w:val="0"/>
+          <w:strike w:val="0"/>
+          <w:color w:val="000000"/>
+          <w:sz w:val="24"/>
+          <w:szCs w:val="24"/>
+          <w:u w:val="none"/>
+          <w:shd w:fill="auto" w:val="clear"/>
+          <w:vertAlign w:val="baseline"/>
+          <w:rtl w:val="0"/>
+        </w:rPr>
+        <w:t xml:space="preserve"> 2019. “Cycle-by-Cycle Analysis of Neural Oscillations.” </w:t>
       </w:r>
       <w:r>
         <w:rPr>
@@ -24028,7 +24002,6 @@
           <w:i w:val="0"/>
           <w:smallCaps w:val="0"/>
           <w:strike w:val="0"/>
-          <w:color w:val="000000"/>
           <w:sz w:val="24"/>
           <w:szCs w:val="24"/>
           <w:u w:val="none"/>
@@ -24087,7 +24060,6 @@
             <w:i w:val="0"/>
             <w:smallCaps w:val="0"/>
             <w:strike w:val="0"/>
-            <w:color w:val="4f81bd"/>
             <w:sz w:val="24"/>
             <w:szCs w:val="24"/>
             <w:u w:val="none"/>
@@ -24103,7 +24075,6 @@
           <w:i w:val="0"/>
           <w:smallCaps w:val="0"/>
           <w:strike w:val="0"/>
-          <w:color w:val="000000"/>
           <w:sz w:val="24"/>
           <w:szCs w:val="24"/>
           <w:u w:val="none"/>
@@ -24134,7 +24105,6 @@
           <w:i w:val="0"/>
           <w:smallCaps w:val="0"/>
           <w:strike w:val="0"/>
-          <w:color w:val="000000"/>
           <w:sz w:val="24"/>
           <w:szCs w:val="24"/>
           <w:u w:val="none"/>
@@ -24193,7 +24163,6 @@
             <w:i w:val="0"/>
             <w:smallCaps w:val="0"/>
             <w:strike w:val="0"/>
-            <w:color w:val="4f81bd"/>
             <w:sz w:val="24"/>
             <w:szCs w:val="24"/>
             <w:u w:val="none"/>
@@ -24209,7 +24178,6 @@
           <w:i w:val="0"/>
           <w:smallCaps w:val="0"/>
           <w:strike w:val="0"/>
-          <w:color w:val="000000"/>
           <w:sz w:val="24"/>
           <w:szCs w:val="24"/>
           <w:u w:val="none"/>
@@ -24240,7 +24208,6 @@
           <w:i w:val="0"/>
           <w:smallCaps w:val="0"/>
           <w:strike w:val="0"/>
-          <w:color w:val="000000"/>
           <w:sz w:val="24"/>
           <w:szCs w:val="24"/>
           <w:u w:val="none"/>
@@ -24299,7 +24266,6 @@
             <w:i w:val="0"/>
             <w:smallCaps w:val="0"/>
             <w:strike w:val="0"/>
-            <w:color w:val="4f81bd"/>
             <w:sz w:val="24"/>
             <w:szCs w:val="24"/>
             <w:u w:val="none"/>
@@ -24315,7 +24281,6 @@
           <w:i w:val="0"/>
           <w:smallCaps w:val="0"/>
           <w:strike w:val="0"/>
-          <w:color w:val="000000"/>
           <w:sz w:val="24"/>
           <w:szCs w:val="24"/>
           <w:u w:val="none"/>
@@ -24346,7 +24311,6 @@
           <w:i w:val="0"/>
           <w:smallCaps w:val="0"/>
           <w:strike w:val="0"/>
-          <w:color w:val="000000"/>
           <w:sz w:val="24"/>
           <w:szCs w:val="24"/>
           <w:u w:val="none"/>
@@ -24405,7 +24369,6 @@
             <w:i w:val="0"/>
             <w:smallCaps w:val="0"/>
             <w:strike w:val="0"/>
-            <w:color w:val="4f81bd"/>
             <w:sz w:val="24"/>
             <w:szCs w:val="24"/>
             <w:u w:val="none"/>
@@ -24421,7 +24384,6 @@
           <w:i w:val="0"/>
           <w:smallCaps w:val="0"/>
           <w:strike w:val="0"/>
-          <w:color w:val="000000"/>
           <w:sz w:val="24"/>
           <w:szCs w:val="24"/>
           <w:u w:val="none"/>
@@ -24452,7 +24414,6 @@
           <w:i w:val="0"/>
           <w:smallCaps w:val="0"/>
           <w:strike w:val="0"/>
-          <w:color w:val="000000"/>
           <w:sz w:val="24"/>
           <w:szCs w:val="24"/>
           <w:u w:val="none"/>
@@ -24511,7 +24472,6 @@
             <w:i w:val="0"/>
             <w:smallCaps w:val="0"/>
             <w:strike w:val="0"/>
-            <w:color w:val="4f81bd"/>
             <w:sz w:val="24"/>
             <w:szCs w:val="24"/>
             <w:u w:val="none"/>
@@ -24527,7 +24487,6 @@
           <w:i w:val="0"/>
           <w:smallCaps w:val="0"/>
           <w:strike w:val="0"/>
-          <w:color w:val="000000"/>
           <w:sz w:val="24"/>
           <w:szCs w:val="24"/>
           <w:u w:val="none"/>
@@ -24558,7 +24517,6 @@
           <w:i w:val="0"/>
           <w:smallCaps w:val="0"/>
           <w:strike w:val="0"/>
-          <w:color w:val="000000"/>
           <w:sz w:val="24"/>
           <w:szCs w:val="24"/>
           <w:u w:val="none"/>
@@ -24617,7 +24575,6 @@
             <w:i w:val="0"/>
             <w:smallCaps w:val="0"/>
             <w:strike w:val="0"/>
-            <w:color w:val="4f81bd"/>
             <w:sz w:val="24"/>
             <w:szCs w:val="24"/>
             <w:u w:val="none"/>
@@ -24633,7 +24590,6 @@
           <w:i w:val="0"/>
           <w:smallCaps w:val="0"/>
           <w:strike w:val="0"/>
-          <w:color w:val="000000"/>
           <w:sz w:val="24"/>
           <w:szCs w:val="24"/>
           <w:u w:val="none"/>
@@ -24664,7 +24620,6 @@
           <w:i w:val="0"/>
           <w:smallCaps w:val="0"/>
           <w:strike w:val="0"/>
-          <w:color w:val="000000"/>
           <w:sz w:val="24"/>
           <w:szCs w:val="24"/>
           <w:u w:val="none"/>
@@ -24723,7 +24678,6 @@
             <w:i w:val="0"/>
             <w:smallCaps w:val="0"/>
             <w:strike w:val="0"/>
-            <w:color w:val="4f81bd"/>
             <w:sz w:val="24"/>
             <w:szCs w:val="24"/>
             <w:u w:val="none"/>
@@ -24739,7 +24693,6 @@
           <w:i w:val="0"/>
           <w:smallCaps w:val="0"/>
           <w:strike w:val="0"/>
-          <w:color w:val="000000"/>
           <w:sz w:val="24"/>
           <w:szCs w:val="24"/>
           <w:u w:val="none"/>
@@ -24770,7 +24723,6 @@
           <w:i w:val="0"/>
           <w:smallCaps w:val="0"/>
           <w:strike w:val="0"/>
-          <w:color w:val="000000"/>
           <w:sz w:val="24"/>
           <w:szCs w:val="24"/>
           <w:u w:val="none"/>
@@ -24829,7 +24781,6 @@
             <w:i w:val="0"/>
             <w:smallCaps w:val="0"/>
             <w:strike w:val="0"/>
-            <w:color w:val="4f81bd"/>
             <w:sz w:val="24"/>
             <w:szCs w:val="24"/>
             <w:u w:val="none"/>
@@ -24845,7 +24796,6 @@
           <w:i w:val="0"/>
           <w:smallCaps w:val="0"/>
           <w:strike w:val="0"/>
-          <w:color w:val="000000"/>
           <w:sz w:val="24"/>
           <w:szCs w:val="24"/>
           <w:u w:val="none"/>
@@ -24876,7 +24826,6 @@
           <w:i w:val="0"/>
           <w:smallCaps w:val="0"/>
           <w:strike w:val="0"/>
-          <w:color w:val="000000"/>
           <w:sz w:val="24"/>
           <w:szCs w:val="24"/>
           <w:u w:val="none"/>
@@ -24905,7 +24854,6 @@
             <w:i w:val="0"/>
             <w:smallCaps w:val="0"/>
             <w:strike w:val="0"/>
-            <w:color w:val="4f81bd"/>
             <w:sz w:val="24"/>
             <w:szCs w:val="24"/>
             <w:u w:val="none"/>
@@ -24921,7 +24869,6 @@
           <w:i w:val="0"/>
           <w:smallCaps w:val="0"/>
           <w:strike w:val="0"/>
-          <w:color w:val="000000"/>
           <w:sz w:val="24"/>
           <w:szCs w:val="24"/>
           <w:u w:val="none"/>
@@ -24952,7 +24899,6 @@
           <w:i w:val="0"/>
           <w:smallCaps w:val="0"/>
           <w:strike w:val="0"/>
-          <w:color w:val="000000"/>
           <w:sz w:val="24"/>
           <w:szCs w:val="24"/>
           <w:u w:val="none"/>
@@ -25011,7 +24957,6 @@
             <w:i w:val="0"/>
             <w:smallCaps w:val="0"/>
             <w:strike w:val="0"/>
-            <w:color w:val="4f81bd"/>
             <w:sz w:val="24"/>
             <w:szCs w:val="24"/>
             <w:u w:val="none"/>
@@ -25027,7 +24972,6 @@
           <w:i w:val="0"/>
           <w:smallCaps w:val="0"/>
           <w:strike w:val="0"/>
-          <w:color w:val="000000"/>
           <w:sz w:val="24"/>
           <w:szCs w:val="24"/>
           <w:u w:val="none"/>
@@ -25058,7 +25002,6 @@
           <w:i w:val="0"/>
           <w:smallCaps w:val="0"/>
           <w:strike w:val="0"/>
-          <w:color w:val="000000"/>
           <w:sz w:val="24"/>
           <w:szCs w:val="24"/>
           <w:u w:val="none"/>
@@ -25117,7 +25060,6 @@
             <w:i w:val="0"/>
             <w:smallCaps w:val="0"/>
             <w:strike w:val="0"/>
-            <w:color w:val="4f81bd"/>
             <w:sz w:val="24"/>
             <w:szCs w:val="24"/>
             <w:u w:val="none"/>
@@ -25133,7 +25075,6 @@
           <w:i w:val="0"/>
           <w:smallCaps w:val="0"/>
           <w:strike w:val="0"/>
-          <w:color w:val="000000"/>
           <w:sz w:val="24"/>
           <w:szCs w:val="24"/>
           <w:u w:val="none"/>
@@ -25238,7 +25179,6 @@
           <w:i w:val="0"/>
           <w:smallCaps w:val="0"/>
           <w:strike w:val="0"/>
-          <w:color w:val="000000"/>
           <w:sz w:val="24"/>
           <w:szCs w:val="24"/>
           <w:u w:val="none"/>
@@ -25297,7 +25237,6 @@
             <w:i w:val="0"/>
             <w:smallCaps w:val="0"/>
             <w:strike w:val="0"/>
-            <w:color w:val="4f81bd"/>
             <w:sz w:val="24"/>
             <w:szCs w:val="24"/>
             <w:u w:val="none"/>
@@ -25313,7 +25252,6 @@
           <w:i w:val="0"/>
           <w:smallCaps w:val="0"/>
           <w:strike w:val="0"/>
-          <w:color w:val="000000"/>
           <w:sz w:val="24"/>
           <w:szCs w:val="24"/>
           <w:u w:val="none"/>
@@ -25344,7 +25282,6 @@
           <w:i w:val="0"/>
           <w:smallCaps w:val="0"/>
           <w:strike w:val="0"/>
-          <w:color w:val="000000"/>
           <w:sz w:val="24"/>
           <w:szCs w:val="24"/>
           <w:u w:val="none"/>
@@ -25403,7 +25340,6 @@
             <w:i w:val="0"/>
             <w:smallCaps w:val="0"/>
             <w:strike w:val="0"/>
-            <w:color w:val="4f81bd"/>
             <w:sz w:val="24"/>
             <w:szCs w:val="24"/>
             <w:u w:val="none"/>
@@ -25419,7 +25355,6 @@
           <w:i w:val="0"/>
           <w:smallCaps w:val="0"/>
           <w:strike w:val="0"/>
-          <w:color w:val="000000"/>
           <w:sz w:val="24"/>
           <w:szCs w:val="24"/>
           <w:u w:val="none"/>
@@ -25450,7 +25385,6 @@
           <w:i w:val="0"/>
           <w:smallCaps w:val="0"/>
           <w:strike w:val="0"/>
-          <w:color w:val="000000"/>
           <w:sz w:val="24"/>
           <w:szCs w:val="24"/>
           <w:u w:val="none"/>
@@ -25509,7 +25443,6 @@
             <w:i w:val="0"/>
             <w:smallCaps w:val="0"/>
             <w:strike w:val="0"/>
-            <w:color w:val="4f81bd"/>
             <w:sz w:val="24"/>
             <w:szCs w:val="24"/>
             <w:u w:val="none"/>
@@ -25525,7 +25458,6 @@
           <w:i w:val="0"/>
           <w:smallCaps w:val="0"/>
           <w:strike w:val="0"/>
-          <w:color w:val="000000"/>
           <w:sz w:val="24"/>
           <w:szCs w:val="24"/>
           <w:u w:val="none"/>
@@ -25556,7 +25488,6 @@
           <w:i w:val="0"/>
           <w:smallCaps w:val="0"/>
           <w:strike w:val="0"/>
-          <w:color w:val="000000"/>
           <w:sz w:val="24"/>
           <w:szCs w:val="24"/>
           <w:u w:val="none"/>
@@ -25615,7 +25546,6 @@
             <w:i w:val="0"/>
             <w:smallCaps w:val="0"/>
             <w:strike w:val="0"/>
-            <w:color w:val="4f81bd"/>
             <w:sz w:val="24"/>
             <w:szCs w:val="24"/>
             <w:u w:val="none"/>
@@ -25631,7 +25561,6 @@
           <w:i w:val="0"/>
           <w:smallCaps w:val="0"/>
           <w:strike w:val="0"/>
-          <w:color w:val="000000"/>
           <w:sz w:val="24"/>
           <w:szCs w:val="24"/>
           <w:u w:val="none"/>
@@ -25662,7 +25591,6 @@
           <w:i w:val="0"/>
           <w:smallCaps w:val="0"/>
           <w:strike w:val="0"/>
-          <w:color w:val="000000"/>
           <w:sz w:val="24"/>
           <w:szCs w:val="24"/>
           <w:u w:val="none"/>
@@ -25721,7 +25649,6 @@
             <w:i w:val="0"/>
             <w:smallCaps w:val="0"/>
             <w:strike w:val="0"/>
-            <w:color w:val="4f81bd"/>
             <w:sz w:val="24"/>
             <w:szCs w:val="24"/>
             <w:u w:val="none"/>
@@ -25737,7 +25664,6 @@
           <w:i w:val="0"/>
           <w:smallCaps w:val="0"/>
           <w:strike w:val="0"/>
-          <w:color w:val="000000"/>
           <w:sz w:val="24"/>
           <w:szCs w:val="24"/>
           <w:u w:val="none"/>
@@ -25768,7 +25694,6 @@
           <w:i w:val="0"/>
           <w:smallCaps w:val="0"/>
           <w:strike w:val="0"/>
-          <w:color w:val="000000"/>
           <w:sz w:val="24"/>
           <w:szCs w:val="24"/>
           <w:u w:val="none"/>
@@ -25827,7 +25752,6 @@
             <w:i w:val="0"/>
             <w:smallCaps w:val="0"/>
             <w:strike w:val="0"/>
-            <w:color w:val="4f81bd"/>
             <w:sz w:val="24"/>
             <w:szCs w:val="24"/>
             <w:u w:val="none"/>
@@ -25843,7 +25767,6 @@
           <w:i w:val="0"/>
           <w:smallCaps w:val="0"/>
           <w:strike w:val="0"/>
-          <w:color w:val="000000"/>
           <w:sz w:val="24"/>
           <w:szCs w:val="24"/>
           <w:u w:val="none"/>
@@ -25874,7 +25797,6 @@
           <w:i w:val="0"/>
           <w:smallCaps w:val="0"/>
           <w:strike w:val="0"/>
-          <w:color w:val="000000"/>
           <w:sz w:val="24"/>
           <w:szCs w:val="24"/>
           <w:u w:val="none"/>
@@ -25933,7 +25855,6 @@
             <w:i w:val="0"/>
             <w:smallCaps w:val="0"/>
             <w:strike w:val="0"/>
-            <w:color w:val="4f81bd"/>
             <w:sz w:val="24"/>
             <w:szCs w:val="24"/>
             <w:u w:val="none"/>
@@ -25949,7 +25870,6 @@
           <w:i w:val="0"/>
           <w:smallCaps w:val="0"/>
           <w:strike w:val="0"/>
-          <w:color w:val="000000"/>
           <w:sz w:val="24"/>
           <w:szCs w:val="24"/>
           <w:u w:val="none"/>
@@ -25980,7 +25900,6 @@
           <w:i w:val="0"/>
           <w:smallCaps w:val="0"/>
           <w:strike w:val="0"/>
-          <w:color w:val="000000"/>
           <w:sz w:val="24"/>
           <w:szCs w:val="24"/>
           <w:u w:val="none"/>
@@ -26039,7 +25958,6 @@
             <w:i w:val="0"/>
             <w:smallCaps w:val="0"/>
             <w:strike w:val="0"/>
-            <w:color w:val="4f81bd"/>
             <w:sz w:val="24"/>
             <w:szCs w:val="24"/>
             <w:u w:val="none"/>
@@ -26055,7 +25973,6 @@
           <w:i w:val="0"/>
           <w:smallCaps w:val="0"/>
           <w:strike w:val="0"/>
-          <w:color w:val="000000"/>
           <w:sz w:val="24"/>
           <w:szCs w:val="24"/>
           <w:u w:val="none"/>
@@ -26086,7 +26003,6 @@
           <w:i w:val="0"/>
           <w:smallCaps w:val="0"/>
           <w:strike w:val="0"/>
-          <w:color w:val="000000"/>
           <w:sz w:val="24"/>
           <w:szCs w:val="24"/>
           <w:u w:val="none"/>
@@ -26145,7 +26061,6 @@
             <w:i w:val="0"/>
             <w:smallCaps w:val="0"/>
             <w:strike w:val="0"/>
-            <w:color w:val="4f81bd"/>
             <w:sz w:val="24"/>
             <w:szCs w:val="24"/>
             <w:u w:val="none"/>
@@ -26161,7 +26076,6 @@
           <w:i w:val="0"/>
           <w:smallCaps w:val="0"/>
           <w:strike w:val="0"/>
-          <w:color w:val="000000"/>
           <w:sz w:val="24"/>
           <w:szCs w:val="24"/>
           <w:u w:val="none"/>
@@ -26192,7 +26106,6 @@
           <w:i w:val="0"/>
           <w:smallCaps w:val="0"/>
           <w:strike w:val="0"/>
-          <w:color w:val="000000"/>
           <w:sz w:val="24"/>
           <w:szCs w:val="24"/>
           <w:u w:val="none"/>
@@ -26251,7 +26164,6 @@
             <w:i w:val="0"/>
             <w:smallCaps w:val="0"/>
             <w:strike w:val="0"/>
-            <w:color w:val="4f81bd"/>
             <w:sz w:val="24"/>
             <w:szCs w:val="24"/>
             <w:u w:val="none"/>
@@ -26267,7 +26179,6 @@
           <w:i w:val="0"/>
           <w:smallCaps w:val="0"/>
           <w:strike w:val="0"/>
-          <w:color w:val="000000"/>
           <w:sz w:val="24"/>
           <w:szCs w:val="24"/>
           <w:u w:val="none"/>
@@ -26298,7 +26209,6 @@
           <w:i w:val="0"/>
           <w:smallCaps w:val="0"/>
           <w:strike w:val="0"/>
-          <w:color w:val="000000"/>
           <w:sz w:val="24"/>
           <w:szCs w:val="24"/>
           <w:u w:val="none"/>
@@ -26357,7 +26267,6 @@
             <w:i w:val="0"/>
             <w:smallCaps w:val="0"/>
             <w:strike w:val="0"/>
-            <w:color w:val="4f81bd"/>
             <w:sz w:val="24"/>
             <w:szCs w:val="24"/>
             <w:u w:val="none"/>
@@ -26373,7 +26282,6 @@
           <w:i w:val="0"/>
           <w:smallCaps w:val="0"/>
           <w:strike w:val="0"/>
-          <w:color w:val="000000"/>
           <w:sz w:val="24"/>
           <w:szCs w:val="24"/>
           <w:u w:val="none"/>
@@ -26404,7 +26312,6 @@
           <w:i w:val="0"/>
           <w:smallCaps w:val="0"/>
           <w:strike w:val="0"/>
-          <w:color w:val="000000"/>
           <w:sz w:val="24"/>
           <w:szCs w:val="24"/>
           <w:u w:val="none"/>
@@ -26463,7 +26370,6 @@
             <w:i w:val="0"/>
             <w:smallCaps w:val="0"/>
             <w:strike w:val="0"/>
-            <w:color w:val="4f81bd"/>
             <w:sz w:val="24"/>
             <w:szCs w:val="24"/>
             <w:u w:val="none"/>
@@ -26479,7 +26385,6 @@
           <w:i w:val="0"/>
           <w:smallCaps w:val="0"/>
           <w:strike w:val="0"/>
-          <w:color w:val="000000"/>
           <w:sz w:val="24"/>
           <w:szCs w:val="24"/>
           <w:u w:val="none"/>
@@ -26510,7 +26415,6 @@
           <w:i w:val="0"/>
           <w:smallCaps w:val="0"/>
           <w:strike w:val="0"/>
-          <w:color w:val="000000"/>
           <w:sz w:val="24"/>
           <w:szCs w:val="24"/>
           <w:u w:val="none"/>
@@ -26569,7 +26473,6 @@
             <w:i w:val="0"/>
             <w:smallCaps w:val="0"/>
             <w:strike w:val="0"/>
-            <w:color w:val="4f81bd"/>
             <w:sz w:val="24"/>
             <w:szCs w:val="24"/>
             <w:u w:val="none"/>
@@ -26585,7 +26488,6 @@
           <w:i w:val="0"/>
           <w:smallCaps w:val="0"/>
           <w:strike w:val="0"/>
-          <w:color w:val="000000"/>
           <w:sz w:val="24"/>
           <w:szCs w:val="24"/>
           <w:u w:val="none"/>
@@ -26616,7 +26518,6 @@
           <w:i w:val="0"/>
           <w:smallCaps w:val="0"/>
           <w:strike w:val="0"/>
-          <w:color w:val="000000"/>
           <w:sz w:val="24"/>
           <w:szCs w:val="24"/>
           <w:u w:val="none"/>
@@ -26675,7 +26576,6 @@
             <w:i w:val="0"/>
             <w:smallCaps w:val="0"/>
             <w:strike w:val="0"/>
-            <w:color w:val="4f81bd"/>
             <w:sz w:val="24"/>
             <w:szCs w:val="24"/>
             <w:u w:val="none"/>
@@ -26691,7 +26591,6 @@
           <w:i w:val="0"/>
           <w:smallCaps w:val="0"/>
           <w:strike w:val="0"/>
-          <w:color w:val="000000"/>
           <w:sz w:val="24"/>
           <w:szCs w:val="24"/>
           <w:u w:val="none"/>
@@ -26722,7 +26621,6 @@
           <w:i w:val="0"/>
           <w:smallCaps w:val="0"/>
           <w:strike w:val="0"/>
-          <w:color w:val="000000"/>
           <w:sz w:val="24"/>
           <w:szCs w:val="24"/>
           <w:u w:val="none"/>
@@ -26781,7 +26679,6 @@
             <w:i w:val="0"/>
             <w:smallCaps w:val="0"/>
             <w:strike w:val="0"/>
-            <w:color w:val="4f81bd"/>
             <w:sz w:val="24"/>
             <w:szCs w:val="24"/>
             <w:u w:val="none"/>
@@ -26797,7 +26694,6 @@
           <w:i w:val="0"/>
           <w:smallCaps w:val="0"/>
           <w:strike w:val="0"/>
-          <w:color w:val="000000"/>
           <w:sz w:val="24"/>
           <w:szCs w:val="24"/>
           <w:u w:val="none"/>
@@ -26828,7 +26724,6 @@
           <w:i w:val="0"/>
           <w:smallCaps w:val="0"/>
           <w:strike w:val="0"/>
-          <w:color w:val="000000"/>
           <w:sz w:val="24"/>
           <w:szCs w:val="24"/>
           <w:u w:val="none"/>
@@ -26887,7 +26782,6 @@
             <w:i w:val="0"/>
             <w:smallCaps w:val="0"/>
             <w:strike w:val="0"/>
-            <w:color w:val="4f81bd"/>
             <w:sz w:val="24"/>
             <w:szCs w:val="24"/>
             <w:u w:val="none"/>
@@ -26903,7 +26797,6 @@
           <w:i w:val="0"/>
           <w:smallCaps w:val="0"/>
           <w:strike w:val="0"/>
-          <w:color w:val="000000"/>
           <w:sz w:val="24"/>
           <w:szCs w:val="24"/>
           <w:u w:val="none"/>
@@ -26934,7 +26827,6 @@
           <w:i w:val="0"/>
           <w:smallCaps w:val="0"/>
           <w:strike w:val="0"/>
-          <w:color w:val="000000"/>
           <w:sz w:val="24"/>
           <w:szCs w:val="24"/>
           <w:u w:val="none"/>
@@ -26993,7 +26885,6 @@
             <w:i w:val="0"/>
             <w:smallCaps w:val="0"/>
             <w:strike w:val="0"/>
-            <w:color w:val="4f81bd"/>
             <w:sz w:val="24"/>
             <w:szCs w:val="24"/>
             <w:u w:val="none"/>
@@ -27009,7 +26900,6 @@
           <w:i w:val="0"/>
           <w:smallCaps w:val="0"/>
           <w:strike w:val="0"/>
-          <w:color w:val="000000"/>
           <w:sz w:val="24"/>
           <w:szCs w:val="24"/>
           <w:u w:val="none"/>
@@ -27040,7 +26930,6 @@
           <w:i w:val="0"/>
           <w:smallCaps w:val="0"/>
           <w:strike w:val="0"/>
-          <w:color w:val="000000"/>
           <w:sz w:val="24"/>
           <w:szCs w:val="24"/>
           <w:u w:val="none"/>
@@ -27099,7 +26988,6 @@
             <w:i w:val="0"/>
             <w:smallCaps w:val="0"/>
             <w:strike w:val="0"/>
-            <w:color w:val="4f81bd"/>
             <w:sz w:val="24"/>
             <w:szCs w:val="24"/>
             <w:u w:val="none"/>
@@ -27115,7 +27003,6 @@
           <w:i w:val="0"/>
           <w:smallCaps w:val="0"/>
           <w:strike w:val="0"/>
-          <w:color w:val="000000"/>
           <w:sz w:val="24"/>
           <w:szCs w:val="24"/>
           <w:u w:val="none"/>
@@ -27146,7 +27033,6 @@
           <w:i w:val="0"/>
           <w:smallCaps w:val="0"/>
           <w:strike w:val="0"/>
-          <w:color w:val="000000"/>
           <w:sz w:val="24"/>
           <w:szCs w:val="24"/>
           <w:u w:val="none"/>
@@ -27205,7 +27091,6 @@
             <w:i w:val="0"/>
             <w:smallCaps w:val="0"/>
             <w:strike w:val="0"/>
-            <w:color w:val="4f81bd"/>
             <w:sz w:val="24"/>
             <w:szCs w:val="24"/>
             <w:u w:val="none"/>
@@ -27221,7 +27106,6 @@
           <w:i w:val="0"/>
           <w:smallCaps w:val="0"/>
           <w:strike w:val="0"/>
-          <w:color w:val="000000"/>
           <w:sz w:val="24"/>
           <w:szCs w:val="24"/>
           <w:u w:val="none"/>
@@ -27252,7 +27136,6 @@
           <w:i w:val="0"/>
           <w:smallCaps w:val="0"/>
           <w:strike w:val="0"/>
-          <w:color w:val="000000"/>
           <w:sz w:val="24"/>
           <w:szCs w:val="24"/>
           <w:u w:val="none"/>
@@ -27311,7 +27194,6 @@
             <w:i w:val="0"/>
             <w:smallCaps w:val="0"/>
             <w:strike w:val="0"/>
-            <w:color w:val="4f81bd"/>
             <w:sz w:val="24"/>
             <w:szCs w:val="24"/>
             <w:u w:val="none"/>
@@ -27327,7 +27209,6 @@
           <w:i w:val="0"/>
           <w:smallCaps w:val="0"/>
           <w:strike w:val="0"/>
-          <w:color w:val="000000"/>
           <w:sz w:val="24"/>
           <w:szCs w:val="24"/>
           <w:u w:val="none"/>
@@ -27358,7 +27239,6 @@
           <w:i w:val="0"/>
           <w:smallCaps w:val="0"/>
           <w:strike w:val="0"/>
-          <w:color w:val="000000"/>
           <w:sz w:val="24"/>
           <w:szCs w:val="24"/>
           <w:u w:val="none"/>
@@ -27417,7 +27297,6 @@
             <w:i w:val="0"/>
             <w:smallCaps w:val="0"/>
             <w:strike w:val="0"/>
-            <w:color w:val="4f81bd"/>
             <w:sz w:val="24"/>
             <w:szCs w:val="24"/>
             <w:u w:val="none"/>
@@ -27433,7 +27312,6 @@
           <w:i w:val="0"/>
           <w:smallCaps w:val="0"/>
           <w:strike w:val="0"/>
-          <w:color w:val="000000"/>
           <w:sz w:val="24"/>
           <w:szCs w:val="24"/>
           <w:u w:val="none"/>
@@ -27464,7 +27342,6 @@
           <w:i w:val="0"/>
           <w:smallCaps w:val="0"/>
           <w:strike w:val="0"/>
-          <w:color w:val="000000"/>
           <w:sz w:val="24"/>
           <w:szCs w:val="24"/>
           <w:u w:val="none"/>
@@ -27523,7 +27400,6 @@
             <w:i w:val="0"/>
             <w:smallCaps w:val="0"/>
             <w:strike w:val="0"/>
-            <w:color w:val="4f81bd"/>
             <w:sz w:val="24"/>
             <w:szCs w:val="24"/>
             <w:u w:val="none"/>
@@ -27539,7 +27415,6 @@
           <w:i w:val="0"/>
           <w:smallCaps w:val="0"/>
           <w:strike w:val="0"/>
-          <w:color w:val="000000"/>
           <w:sz w:val="24"/>
           <w:szCs w:val="24"/>
           <w:u w:val="none"/>
@@ -27570,7 +27445,6 @@
           <w:i w:val="0"/>
           <w:smallCaps w:val="0"/>
           <w:strike w:val="0"/>
-          <w:color w:val="000000"/>
           <w:sz w:val="24"/>
           <w:szCs w:val="24"/>
           <w:u w:val="none"/>
@@ -27629,7 +27503,6 @@
             <w:i w:val="0"/>
             <w:smallCaps w:val="0"/>
             <w:strike w:val="0"/>
-            <w:color w:val="4f81bd"/>
             <w:sz w:val="24"/>
             <w:szCs w:val="24"/>
             <w:u w:val="none"/>
@@ -27645,7 +27518,6 @@
           <w:i w:val="0"/>
           <w:smallCaps w:val="0"/>
           <w:strike w:val="0"/>
-          <w:color w:val="000000"/>
           <w:sz w:val="24"/>
           <w:szCs w:val="24"/>
           <w:u w:val="none"/>
@@ -27676,7 +27548,6 @@
           <w:i w:val="0"/>
           <w:smallCaps w:val="0"/>
           <w:strike w:val="0"/>
-          <w:color w:val="000000"/>
           <w:sz w:val="24"/>
           <w:szCs w:val="24"/>
           <w:u w:val="none"/>
@@ -27735,7 +27606,6 @@
             <w:i w:val="0"/>
             <w:smallCaps w:val="0"/>
             <w:strike w:val="0"/>
-            <w:color w:val="4f81bd"/>
             <w:sz w:val="24"/>
             <w:szCs w:val="24"/>
             <w:u w:val="none"/>
@@ -27751,7 +27621,6 @@
           <w:i w:val="0"/>
           <w:smallCaps w:val="0"/>
           <w:strike w:val="0"/>
-          <w:color w:val="000000"/>
           <w:sz w:val="24"/>
           <w:szCs w:val="24"/>
           <w:u w:val="none"/>
@@ -27782,7 +27651,6 @@
           <w:i w:val="0"/>
           <w:smallCaps w:val="0"/>
           <w:strike w:val="0"/>
-          <w:color w:val="000000"/>
           <w:sz w:val="24"/>
           <w:szCs w:val="24"/>
           <w:u w:val="none"/>
@@ -27841,7 +27709,6 @@
             <w:i w:val="0"/>
             <w:smallCaps w:val="0"/>
             <w:strike w:val="0"/>
-            <w:color w:val="4f81bd"/>
             <w:sz w:val="24"/>
             <w:szCs w:val="24"/>
             <w:u w:val="none"/>
@@ -27857,7 +27724,6 @@
           <w:i w:val="0"/>
           <w:smallCaps w:val="0"/>
           <w:strike w:val="0"/>
-          <w:color w:val="000000"/>
           <w:sz w:val="24"/>
           <w:szCs w:val="24"/>
           <w:u w:val="none"/>
@@ -27888,7 +27754,6 @@
           <w:i w:val="0"/>
           <w:smallCaps w:val="0"/>
           <w:strike w:val="0"/>
-          <w:color w:val="000000"/>
           <w:sz w:val="24"/>
           <w:szCs w:val="24"/>
           <w:u w:val="none"/>
@@ -27947,7 +27812,6 @@
             <w:i w:val="0"/>
             <w:smallCaps w:val="0"/>
             <w:strike w:val="0"/>
-            <w:color w:val="4f81bd"/>
             <w:sz w:val="24"/>
             <w:szCs w:val="24"/>
             <w:u w:val="none"/>
@@ -27963,7 +27827,6 @@
           <w:i w:val="0"/>
           <w:smallCaps w:val="0"/>
           <w:strike w:val="0"/>
-          <w:color w:val="000000"/>
           <w:sz w:val="24"/>
           <w:szCs w:val="24"/>
           <w:u w:val="none"/>
@@ -27994,7 +27857,6 @@
           <w:i w:val="0"/>
           <w:smallCaps w:val="0"/>
           <w:strike w:val="0"/>
-          <w:color w:val="000000"/>
           <w:sz w:val="24"/>
           <w:szCs w:val="24"/>
           <w:u w:val="none"/>
@@ -28053,7 +27915,6 @@
             <w:i w:val="0"/>
             <w:smallCaps w:val="0"/>
             <w:strike w:val="0"/>
-            <w:color w:val="4f81bd"/>
             <w:sz w:val="24"/>
             <w:szCs w:val="24"/>
             <w:u w:val="none"/>
@@ -28069,7 +27930,6 @@
           <w:i w:val="0"/>
           <w:smallCaps w:val="0"/>
           <w:strike w:val="0"/>
-          <w:color w:val="000000"/>
           <w:sz w:val="24"/>
           <w:szCs w:val="24"/>
           <w:u w:val="none"/>
@@ -28100,7 +27960,6 @@
           <w:i w:val="0"/>
           <w:smallCaps w:val="0"/>
           <w:strike w:val="0"/>
-          <w:color w:val="000000"/>
           <w:sz w:val="24"/>
           <w:szCs w:val="24"/>
           <w:u w:val="none"/>
@@ -28159,7 +28018,6 @@
             <w:i w:val="0"/>
             <w:smallCaps w:val="0"/>
             <w:strike w:val="0"/>
-            <w:color w:val="4f81bd"/>
             <w:sz w:val="24"/>
             <w:szCs w:val="24"/>
             <w:u w:val="none"/>
@@ -28175,7 +28033,6 @@
           <w:i w:val="0"/>
           <w:smallCaps w:val="0"/>
           <w:strike w:val="0"/>
-          <w:color w:val="000000"/>
           <w:sz w:val="24"/>
           <w:szCs w:val="24"/>
           <w:u w:val="none"/>
@@ -28206,7 +28063,6 @@
           <w:i w:val="0"/>
           <w:smallCaps w:val="0"/>
           <w:strike w:val="0"/>
-          <w:color w:val="000000"/>
           <w:sz w:val="24"/>
           <w:szCs w:val="24"/>
           <w:u w:val="none"/>
@@ -28265,7 +28121,6 @@
             <w:i w:val="0"/>
             <w:smallCaps w:val="0"/>
             <w:strike w:val="0"/>
-            <w:color w:val="4f81bd"/>
             <w:sz w:val="24"/>
             <w:szCs w:val="24"/>
             <w:u w:val="none"/>
@@ -28281,7 +28136,6 @@
           <w:i w:val="0"/>
           <w:smallCaps w:val="0"/>
           <w:strike w:val="0"/>
-          <w:color w:val="000000"/>
           <w:sz w:val="24"/>
           <w:szCs w:val="24"/>
           <w:u w:val="none"/>
@@ -28312,7 +28166,6 @@
           <w:i w:val="0"/>
           <w:smallCaps w:val="0"/>
           <w:strike w:val="0"/>
-          <w:color w:val="000000"/>
           <w:sz w:val="24"/>
           <w:szCs w:val="24"/>
           <w:u w:val="none"/>
@@ -28371,7 +28224,6 @@
             <w:i w:val="0"/>
             <w:smallCaps w:val="0"/>
             <w:strike w:val="0"/>
-            <w:color w:val="4f81bd"/>
             <w:sz w:val="24"/>
             <w:szCs w:val="24"/>
             <w:u w:val="none"/>
@@ -28387,7 +28239,6 @@
           <w:i w:val="0"/>
           <w:smallCaps w:val="0"/>
           <w:strike w:val="0"/>
-          <w:color w:val="000000"/>
           <w:sz w:val="24"/>
           <w:szCs w:val="24"/>
           <w:u w:val="none"/>
@@ -28418,7 +28269,6 @@
           <w:i w:val="0"/>
           <w:smallCaps w:val="0"/>
           <w:strike w:val="0"/>
-          <w:color w:val="000000"/>
           <w:sz w:val="24"/>
           <w:szCs w:val="24"/>
           <w:u w:val="none"/>
@@ -28477,7 +28327,6 @@
             <w:i w:val="0"/>
             <w:smallCaps w:val="0"/>
             <w:strike w:val="0"/>
-            <w:color w:val="4f81bd"/>
             <w:sz w:val="24"/>
             <w:szCs w:val="24"/>
             <w:u w:val="none"/>
@@ -28493,7 +28342,6 @@
           <w:i w:val="0"/>
           <w:smallCaps w:val="0"/>
           <w:strike w:val="0"/>
-          <w:color w:val="000000"/>
           <w:sz w:val="24"/>
           <w:szCs w:val="24"/>
           <w:u w:val="none"/>
@@ -28524,7 +28372,6 @@
           <w:i w:val="0"/>
           <w:smallCaps w:val="0"/>
           <w:strike w:val="0"/>
-          <w:color w:val="000000"/>
           <w:sz w:val="24"/>
           <w:szCs w:val="24"/>
           <w:u w:val="none"/>
@@ -28583,7 +28430,6 @@
             <w:i w:val="0"/>
             <w:smallCaps w:val="0"/>
             <w:strike w:val="0"/>
-            <w:color w:val="4f81bd"/>
             <w:sz w:val="24"/>
             <w:szCs w:val="24"/>
             <w:u w:val="none"/>
@@ -28599,7 +28445,6 @@
           <w:i w:val="0"/>
           <w:smallCaps w:val="0"/>
           <w:strike w:val="0"/>
-          <w:color w:val="000000"/>
           <w:sz w:val="24"/>
           <w:szCs w:val="24"/>
           <w:u w:val="none"/>
@@ -28630,7 +28475,6 @@
           <w:i w:val="0"/>
           <w:smallCaps w:val="0"/>
           <w:strike w:val="0"/>
-          <w:color w:val="000000"/>
           <w:sz w:val="24"/>
           <w:szCs w:val="24"/>
           <w:u w:val="none"/>
@@ -28689,7 +28533,6 @@
             <w:i w:val="0"/>
             <w:smallCaps w:val="0"/>
             <w:strike w:val="0"/>
-            <w:color w:val="4f81bd"/>
             <w:sz w:val="24"/>
             <w:szCs w:val="24"/>
             <w:u w:val="none"/>
@@ -28705,7 +28548,6 @@
           <w:i w:val="0"/>
           <w:smallCaps w:val="0"/>
           <w:strike w:val="0"/>
-          <w:color w:val="000000"/>
           <w:sz w:val="24"/>
           <w:szCs w:val="24"/>
           <w:u w:val="none"/>
@@ -28736,7 +28578,6 @@
           <w:i w:val="0"/>
           <w:smallCaps w:val="0"/>
           <w:strike w:val="0"/>
-          <w:color w:val="000000"/>
           <w:sz w:val="24"/>
           <w:szCs w:val="24"/>
           <w:u w:val="none"/>
@@ -28795,7 +28636,6 @@
             <w:i w:val="0"/>
             <w:smallCaps w:val="0"/>
             <w:strike w:val="0"/>
-            <w:color w:val="4f81bd"/>
             <w:sz w:val="24"/>
             <w:szCs w:val="24"/>
             <w:u w:val="none"/>
@@ -28811,7 +28651,6 @@
           <w:i w:val="0"/>
           <w:smallCaps w:val="0"/>
           <w:strike w:val="0"/>
-          <w:color w:val="000000"/>
           <w:sz w:val="24"/>
           <w:szCs w:val="24"/>
           <w:u w:val="none"/>
@@ -28842,7 +28681,6 @@
           <w:i w:val="0"/>
           <w:smallCaps w:val="0"/>
           <w:strike w:val="0"/>
-          <w:color w:val="000000"/>
           <w:sz w:val="24"/>
           <w:szCs w:val="24"/>
           <w:u w:val="none"/>
@@ -28901,7 +28739,6 @@
             <w:i w:val="0"/>
             <w:smallCaps w:val="0"/>
             <w:strike w:val="0"/>
-            <w:color w:val="4f81bd"/>
             <w:sz w:val="24"/>
             <w:szCs w:val="24"/>
             <w:u w:val="none"/>
@@ -28917,7 +28754,6 @@
           <w:i w:val="0"/>
           <w:smallCaps w:val="0"/>
           <w:strike w:val="0"/>
-          <w:color w:val="000000"/>
           <w:sz w:val="24"/>
           <w:szCs w:val="24"/>
           <w:u w:val="none"/>
@@ -28948,7 +28784,6 @@
           <w:i w:val="0"/>
           <w:smallCaps w:val="0"/>
           <w:strike w:val="0"/>
-          <w:color w:val="000000"/>
           <w:sz w:val="24"/>
           <w:szCs w:val="24"/>
           <w:u w:val="none"/>
@@ -29007,7 +28842,6 @@
             <w:i w:val="0"/>
             <w:smallCaps w:val="0"/>
             <w:strike w:val="0"/>
-            <w:color w:val="4f81bd"/>
             <w:sz w:val="24"/>
             <w:szCs w:val="24"/>
             <w:u w:val="none"/>
@@ -29023,7 +28857,6 @@
           <w:i w:val="0"/>
           <w:smallCaps w:val="0"/>
           <w:strike w:val="0"/>
-          <w:color w:val="000000"/>
           <w:sz w:val="24"/>
           <w:szCs w:val="24"/>
           <w:u w:val="none"/>
@@ -30185,7 +30018,7 @@
 
 <file path=customXML/item1.xml><?xml version="1.0" encoding="utf-8"?>
 <go:gDocsCustomXmlDataStorage xmlns:go="http://customooxmlschemas.google.com/" xmlns:r="http://schemas.openxmlformats.org/officeDocument/2006/relationships">
-  <go:docsCustomData xmlns:go="http://customooxmlschemas.google.com/" roundtripDataSignature="AMtx7mjp5fnS8bRWC205dIQZ1+caJpPtcg==">AMUW2mW4EpV5siTvWHOvmK2CeW6uUekYlPIJl9xnoM6081UW65FSEXikVpyJJGJ8QYCntcCP5hRbB93gI8xTre2wPD/AjF9hxV4OV4YOh++gcxzzUA7r6n6V841VbZyaozre1VX/Kto+</go:docsCustomData>
+  <go:docsCustomData xmlns:go="http://customooxmlschemas.google.com/" roundtripDataSignature="AMtx7mjp5fnS8bRWC205dIQZ1+caJpPtcg==">AMUW2mX9QK/FOS5EdPmwRkILr1nkyuh7PC40N+ijLkpSjlFzBv/xvnSS69iTKQj+x2OU611xW473dH/0ycyub9rmAdvHFuiWrV256BKlP7SqSagp5vD89DhEHGmXrC/ZJf/l7yWz3UQD</go:docsCustomData>
 </go:gDocsCustomXmlDataStorage>
 </file>
 

</xml_diff>